<commit_message>
added first exercise to get students to understand how IDA works
</commit_message>
<xml_diff>
--- a/exercises/playing with windbg and mona.docx
+++ b/exercises/playing with windbg and mona.docx
@@ -457,6 +457,8 @@
       <w:r>
         <w:t>So how can we see info about our example1?</w:t>
       </w:r>
+      <w:bookmarkStart w:id="0" w:name="_GoBack"/>
+      <w:bookmarkEnd w:id="0"/>
     </w:p>
     <w:p>
       <w:pPr>
@@ -600,8 +602,6 @@
       <w:r>
         <w:t>What the hell is cheat engine?</w:t>
       </w:r>
-      <w:bookmarkStart w:id="0" w:name="_GoBack"/>
-      <w:bookmarkEnd w:id="0"/>
     </w:p>
     <w:p>
       <w:r>
@@ -2552,7 +2552,7 @@
 </file>
 
 <file path=customXml/itemProps2.xml><?xml version="1.0" encoding="utf-8"?>
-<ds:datastoreItem xmlns:ds="http://schemas.openxmlformats.org/officeDocument/2006/customXml" ds:itemID="{8510F0E0-9559-4027-B242-D9E2508DEC71}">
+<ds:datastoreItem xmlns:ds="http://schemas.openxmlformats.org/officeDocument/2006/customXml" ds:itemID="{796D5DC9-76D0-4F24-825F-BBAD0E61B0E6}">
   <ds:schemaRefs>
     <ds:schemaRef ds:uri="http://www.w3.org/2001/XMLSchema"/>
     <ds:schemaRef ds:uri="http://www.boldonjames.com/2008/01/sie/internal/label"/>

</xml_diff>

<commit_message>
preparing for first exercise
</commit_message>
<xml_diff>
--- a/exercises/playing with windbg and mona.docx
+++ b/exercises/playing with windbg and mona.docx
@@ -407,6 +407,8 @@
       <w:r>
         <w:t>Alright now that we know what symbols are, how does the computer know where each executable’s symbols are?</w:t>
       </w:r>
+      <w:bookmarkStart w:id="0" w:name="_GoBack"/>
+      <w:bookmarkEnd w:id="0"/>
     </w:p>
     <w:p>
       <w:pPr>
@@ -457,8 +459,6 @@
       <w:r>
         <w:t>So how can we see info about our example1?</w:t>
       </w:r>
-      <w:bookmarkStart w:id="0" w:name="_GoBack"/>
-      <w:bookmarkEnd w:id="0"/>
     </w:p>
     <w:p>
       <w:pPr>
@@ -516,7 +516,7 @@
         </w:numPr>
       </w:pPr>
       <w:r>
-        <w:t>Load in executable to IDA</w:t>
+        <w:t>Load in executable to windbg</w:t>
       </w:r>
     </w:p>
     <w:p>
@@ -530,6 +530,12 @@
       <w:r>
         <w:t>View the function</w:t>
       </w:r>
+      <w:r>
+        <w:t>s</w:t>
+      </w:r>
+      <w:r>
+        <w:t xml:space="preserve"> - </w:t>
+      </w:r>
     </w:p>
     <w:p>
       <w:pPr>
@@ -542,6 +548,9 @@
       <w:r>
         <w:t>View public and private variables</w:t>
       </w:r>
+      <w:r>
+        <w:t xml:space="preserve"> - </w:t>
+      </w:r>
     </w:p>
     <w:p>
       <w:pPr>
@@ -554,6 +563,9 @@
       <w:r>
         <w:t>View the flow in the if statement</w:t>
       </w:r>
+      <w:r>
+        <w:t xml:space="preserve"> - </w:t>
+      </w:r>
     </w:p>
     <w:p>
       <w:pPr>
@@ -566,6 +578,9 @@
       <w:r>
         <w:t>Try to search for the password string</w:t>
       </w:r>
+      <w:r>
+        <w:t xml:space="preserve"> - </w:t>
+      </w:r>
     </w:p>
     <w:p>
       <w:pPr>
@@ -578,6 +593,9 @@
       <w:r>
         <w:t>Try to decompile</w:t>
       </w:r>
+      <w:r>
+        <w:t xml:space="preserve"> - </w:t>
+      </w:r>
     </w:p>
     <w:p>
       <w:pPr>
@@ -588,21 +606,11 @@
         </w:numPr>
       </w:pPr>
       <w:r>
-        <w:t>Try compile a visual c++ file</w:t>
-      </w:r>
-    </w:p>
-    <w:p>
-      <w:pPr>
-        <w:pStyle w:val="ListParagraph"/>
-        <w:numPr>
-          <w:ilvl w:val="0"/>
-          <w:numId w:val="8"/>
-        </w:numPr>
-      </w:pPr>
-      <w:r>
-        <w:t>What the hell is cheat engine?</w:t>
-      </w:r>
-    </w:p>
+        <w:t xml:space="preserve">Write up how the registers and execution works - </w:t>
+      </w:r>
+    </w:p>
+    <w:p/>
+    <w:p/>
     <w:p>
       <w:r>
         <w:br w:type="page"/>
@@ -2552,7 +2560,7 @@
 </file>
 
 <file path=customXml/itemProps2.xml><?xml version="1.0" encoding="utf-8"?>
-<ds:datastoreItem xmlns:ds="http://schemas.openxmlformats.org/officeDocument/2006/customXml" ds:itemID="{796D5DC9-76D0-4F24-825F-BBAD0E61B0E6}">
+<ds:datastoreItem xmlns:ds="http://schemas.openxmlformats.org/officeDocument/2006/customXml" ds:itemID="{AB474350-FE07-4D80-8839-BE73F74B7608}">
   <ds:schemaRefs>
     <ds:schemaRef ds:uri="http://www.w3.org/2001/XMLSchema"/>
     <ds:schemaRef ds:uri="http://www.boldonjames.com/2008/01/sie/internal/label"/>

</xml_diff>